<commit_message>
Reviewer can edit rv_state and Author can delete papers
</commit_message>
<xml_diff>
--- a/DOCUMENTS/Author Login flow of events.docx
+++ b/DOCUMENTS/Author Login flow of events.docx
@@ -122,19 +122,7 @@
         <w:rPr>
           <w:rFonts w:asciiTheme="majorHAnsi" w:hAnsiTheme="majorHAnsi" w:cs="Times New Roman"/>
         </w:rPr>
-        <w:t xml:space="preserve">The use case begins when the </w:t>
-      </w:r>
-      <w:r>
-        <w:rPr>
-          <w:rFonts w:asciiTheme="majorHAnsi" w:hAnsiTheme="majorHAnsi" w:cs="Times New Roman"/>
-        </w:rPr>
-        <w:t>Author</w:t>
-      </w:r>
-      <w:r>
-        <w:rPr>
-          <w:rFonts w:asciiTheme="majorHAnsi" w:hAnsiTheme="majorHAnsi" w:cs="Times New Roman"/>
-        </w:rPr>
-        <w:t xml:space="preserve"> </w:t>
+        <w:t xml:space="preserve">The use case begins when the Author </w:t>
       </w:r>
       <w:r>
         <w:rPr>
@@ -255,14 +243,7 @@
           <w:rFonts w:asciiTheme="majorHAnsi" w:hAnsiTheme="majorHAnsi" w:cs="Times New Roman"/>
           <w:color w:val="44546A" w:themeColor="text2"/>
         </w:rPr>
-        <w:t xml:space="preserve">A1: </w:t>
-      </w:r>
-      <w:r>
-        <w:rPr>
-          <w:rFonts w:asciiTheme="majorHAnsi" w:hAnsiTheme="majorHAnsi" w:cs="Times New Roman"/>
-          <w:color w:val="44546A" w:themeColor="text2"/>
-        </w:rPr>
-        <w:t xml:space="preserve">dose not have an </w:t>
+        <w:t xml:space="preserve">A1: dose not have an </w:t>
       </w:r>
       <w:r>
         <w:rPr>
@@ -831,6 +812,28 @@
     </w:p>
     <w:p>
       <w:pPr>
+        <w:pStyle w:val="ListParagraph"/>
+        <w:numPr>
+          <w:ilvl w:val="0"/>
+          <w:numId w:val="6"/>
+        </w:numPr>
+        <w:autoSpaceDE w:val="0"/>
+        <w:autoSpaceDN w:val="0"/>
+        <w:adjustRightInd w:val="0"/>
+        <w:spacing w:after="0" w:line="240" w:lineRule="auto"/>
+        <w:rPr>
+          <w:rFonts w:asciiTheme="majorHAnsi" w:hAnsiTheme="majorHAnsi" w:cs="Times New Roman"/>
+        </w:rPr>
+      </w:pPr>
+      <w:r>
+        <w:rPr>
+          <w:rFonts w:asciiTheme="majorHAnsi" w:hAnsiTheme="majorHAnsi" w:cs="Times New Roman"/>
+        </w:rPr>
+        <w:t xml:space="preserve">Author can delete his rejected papers </w:t>
+      </w:r>
+    </w:p>
+    <w:p>
+      <w:pPr>
         <w:autoSpaceDE w:val="0"/>
         <w:autoSpaceDN w:val="0"/>
         <w:adjustRightInd w:val="0"/>
@@ -859,14 +862,7 @@
           <w:rFonts w:asciiTheme="majorHAnsi" w:hAnsiTheme="majorHAnsi" w:cs="Times New Roman"/>
           <w:color w:val="FF0000"/>
         </w:rPr>
-        <w:t xml:space="preserve">: </w:t>
-      </w:r>
-      <w:r>
-        <w:rPr>
-          <w:rFonts w:asciiTheme="majorHAnsi" w:hAnsiTheme="majorHAnsi" w:cs="Times New Roman"/>
-          <w:color w:val="FF0000"/>
-        </w:rPr>
-        <w:t>No paper has the given data.</w:t>
+        <w:t>: No paper has the given data.</w:t>
       </w:r>
     </w:p>
     <w:p>
@@ -931,21 +927,7 @@
           <w:rFonts w:asciiTheme="majorHAnsi" w:hAnsiTheme="majorHAnsi" w:cs="Times New Roman"/>
           <w:highlight w:val="cyan"/>
         </w:rPr>
-        <w:t>(</w:t>
-      </w:r>
-      <w:r>
-        <w:rPr>
-          <w:rFonts w:asciiTheme="majorHAnsi" w:hAnsiTheme="majorHAnsi" w:cs="Times New Roman"/>
-          <w:highlight w:val="cyan"/>
-        </w:rPr>
-        <w:t>dis</w:t>
-      </w:r>
-      <w:r>
-        <w:rPr>
-          <w:rFonts w:asciiTheme="majorHAnsi" w:hAnsiTheme="majorHAnsi" w:cs="Times New Roman"/>
-          <w:highlight w:val="cyan"/>
-        </w:rPr>
-        <w:t>connected mode)</w:t>
+        <w:t>(disconnected mode)</w:t>
       </w:r>
     </w:p>
     <w:p>
@@ -972,6 +954,28 @@
     </w:p>
     <w:p>
       <w:pPr>
+        <w:pStyle w:val="ListParagraph"/>
+        <w:numPr>
+          <w:ilvl w:val="0"/>
+          <w:numId w:val="7"/>
+        </w:numPr>
+        <w:autoSpaceDE w:val="0"/>
+        <w:autoSpaceDN w:val="0"/>
+        <w:adjustRightInd w:val="0"/>
+        <w:spacing w:after="0" w:line="240" w:lineRule="auto"/>
+        <w:rPr>
+          <w:rFonts w:asciiTheme="majorHAnsi" w:hAnsiTheme="majorHAnsi" w:cs="Times New Roman"/>
+        </w:rPr>
+      </w:pPr>
+      <w:r>
+        <w:rPr>
+          <w:rFonts w:asciiTheme="majorHAnsi" w:hAnsiTheme="majorHAnsi" w:cs="Times New Roman"/>
+        </w:rPr>
+        <w:t xml:space="preserve">Author can delete rejected papers </w:t>
+      </w:r>
+    </w:p>
+    <w:p>
+      <w:pPr>
         <w:autoSpaceDE w:val="0"/>
         <w:autoSpaceDN w:val="0"/>
         <w:adjustRightInd w:val="0"/>
@@ -1473,6 +1477,7 @@
         <w:rPr>
           <w:rFonts w:asciiTheme="majorHAnsi" w:hAnsiTheme="majorHAnsi" w:cs="Times New Roman"/>
         </w:rPr>
+        <w:lastRenderedPageBreak/>
         <w:t xml:space="preserve">The flow returns to step </w:t>
       </w:r>
       <w:r>
@@ -1534,7 +1539,6 @@
           <w:bCs/>
           <w:color w:val="FF0000"/>
         </w:rPr>
-        <w:lastRenderedPageBreak/>
         <w:t>E</w:t>
       </w:r>
       <w:r>
@@ -3605,6 +3609,7 @@
   <w:style w:type="character" w:default="1" w:styleId="DefaultParagraphFont">
     <w:name w:val="Default Paragraph Font"/>
     <w:uiPriority w:val="1"/>
+    <w:semiHidden/>
     <w:unhideWhenUsed/>
   </w:style>
   <w:style w:type="table" w:default="1" w:styleId="TableNormal">

</xml_diff>